<commit_message>
Add paragraph style to templates.
</commit_message>
<xml_diff>
--- a/opengever/examplecontent/profiles/municipality_content/opengever_content/templates/protokollauszug.docx
+++ b/opengever/examplecontent/profiles/municipality_content/opengever_content/templates/protokollauszug.docx
@@ -1206,6 +1206,8 @@
         </w:rPr>
         <w:fldChar w:fldCharType="end"/>
       </w:r>
+      <w:bookmarkStart w:id="0" w:name="_GoBack"/>
+      <w:bookmarkEnd w:id="0"/>
     </w:p>
     <w:p>
       <w:pPr>
@@ -1912,8 +1914,6 @@
           <w:numId w:val="0"/>
         </w:numPr>
       </w:pPr>
-      <w:bookmarkStart w:id="0" w:name="_GoBack"/>
-      <w:bookmarkEnd w:id="0"/>
     </w:p>
     <w:sectPr>
       <w:headerReference w:type="default" r:id="rId13"/>
@@ -2099,8 +2099,13 @@
         <w:right w:val="single" w:sz="6" w:space="1" w:color="auto"/>
       </w:pBdr>
     </w:pPr>
+    <w:proofErr w:type="spellStart"/>
     <w:r>
-      <w:t>Gde Wappen</w:t>
+      <w:t>Gde</w:t>
+    </w:r>
+    <w:proofErr w:type="spellEnd"/>
+    <w:r>
+      <w:t xml:space="preserve"> Wappen</w:t>
     </w:r>
   </w:p>
   <w:p>
@@ -2349,12 +2354,37 @@
         <w:szCs w:val="18"/>
       </w:rPr>
     </w:pPr>
+    <w:proofErr w:type="spellStart"/>
     <w:r>
       <w:rPr>
         <w:sz w:val="18"/>
         <w:szCs w:val="18"/>
       </w:rPr>
-      <w:t xml:space="preserve">OneGov Gever </w:t>
+      <w:t>OneGov</w:t>
+    </w:r>
+    <w:proofErr w:type="spellEnd"/>
+    <w:r>
+      <w:rPr>
+        <w:sz w:val="18"/>
+        <w:szCs w:val="18"/>
+      </w:rPr>
+      <w:t xml:space="preserve"> </w:t>
+    </w:r>
+    <w:proofErr w:type="spellStart"/>
+    <w:r>
+      <w:rPr>
+        <w:sz w:val="18"/>
+        <w:szCs w:val="18"/>
+      </w:rPr>
+      <w:t>Gever</w:t>
+    </w:r>
+    <w:proofErr w:type="spellEnd"/>
+    <w:r>
+      <w:rPr>
+        <w:sz w:val="18"/>
+        <w:szCs w:val="18"/>
+      </w:rPr>
+      <w:t xml:space="preserve"> </w:t>
     </w:r>
     <w:r>
       <w:rPr>
@@ -4314,6 +4344,18 @@
       <w:contextualSpacing/>
     </w:pPr>
   </w:style>
+  <w:style w:type="paragraph" w:customStyle="1" w:styleId="Paragraph">
+    <w:name w:val="Paragraph"/>
+    <w:basedOn w:val="Normal"/>
+    <w:qFormat/>
+    <w:rsid w:val="008C4D74"/>
+    <w:pPr>
+      <w:tabs>
+        <w:tab w:val="left" w:pos="2080"/>
+      </w:tabs>
+      <w:spacing w:after="240"/>
+    </w:pPr>
+  </w:style>
 </w:styles>
 </file>
 
@@ -5205,6 +5247,18 @@
     <w:pPr>
       <w:ind w:left="720"/>
       <w:contextualSpacing/>
+    </w:pPr>
+  </w:style>
+  <w:style w:type="paragraph" w:customStyle="1" w:styleId="Paragraph">
+    <w:name w:val="Paragraph"/>
+    <w:basedOn w:val="Normal"/>
+    <w:qFormat/>
+    <w:rsid w:val="008C4D74"/>
+    <w:pPr>
+      <w:tabs>
+        <w:tab w:val="left" w:pos="2080"/>
+      </w:tabs>
+      <w:spacing w:after="240"/>
     </w:pPr>
   </w:style>
 </w:styles>
@@ -5498,7 +5552,7 @@
 </file>
 
 <file path=customXml/itemProps1.xml><?xml version="1.0" encoding="utf-8"?>
-<ds:datastoreItem xmlns:ds="http://schemas.openxmlformats.org/officeDocument/2006/customXml" ds:itemID="{57551A58-1C45-6B4E-90DE-F105136C9B2A}">
+<ds:datastoreItem xmlns:ds="http://schemas.openxmlformats.org/officeDocument/2006/customXml" ds:itemID="{62F26C78-1451-9243-BE9F-84FA3F0190AA}">
   <ds:schemaRefs>
     <ds:schemaRef ds:uri="http://schemas.openxmlformats.org/officeDocument/2006/bibliography"/>
   </ds:schemaRefs>

</xml_diff>

<commit_message>
Update sablon templates with new proposal fields.
</commit_message>
<xml_diff>
--- a/opengever/examplecontent/profiles/municipality_content/opengever_content/templates/protokollauszug.docx
+++ b/opengever/examplecontent/profiles/municipality_content/opengever_content/templates/protokollauszug.docx
@@ -1206,33 +1206,841 @@
         </w:rPr>
         <w:fldChar w:fldCharType="end"/>
       </w:r>
+    </w:p>
+    <w:p>
+      <w:pPr>
+        <w:jc w:val="both"/>
+      </w:pPr>
+    </w:p>
+    <w:p>
+      <w:pPr>
+        <w:jc w:val="both"/>
+        <w:rPr>
+          <w:rFonts w:cs="Arial"/>
+          <w:b/>
+          <w:szCs w:val="22"/>
+        </w:rPr>
+      </w:pPr>
+      <w:r>
+        <w:rPr>
+          <w:rFonts w:cs="Arial"/>
+          <w:b/>
+          <w:szCs w:val="22"/>
+        </w:rPr>
+        <w:t>Antrag</w:t>
+      </w:r>
+    </w:p>
+    <w:p>
+      <w:r>
+        <w:rPr>
+          <w:rFonts w:cs="Arial"/>
+          <w:szCs w:val="22"/>
+        </w:rPr>
+        <w:fldChar w:fldCharType="begin"/>
+      </w:r>
+      <w:r>
+        <w:rPr>
+          <w:rFonts w:cs="Arial"/>
+          <w:szCs w:val="22"/>
+        </w:rPr>
+        <w:instrText xml:space="preserve"> MERGEFIELD =</w:instrText>
+      </w:r>
+      <w:r>
+        <w:rPr>
+          <w:rFonts w:cs="Arial"/>
+          <w:szCs w:val="22"/>
+        </w:rPr>
+        <w:instrText>agenda_item</w:instrText>
+      </w:r>
+      <w:r>
+        <w:rPr>
+          <w:rFonts w:cs="Arial"/>
+          <w:szCs w:val="22"/>
+        </w:rPr>
+        <w:instrText>.</w:instrText>
+      </w:r>
+      <w:r>
+        <w:rPr>
+          <w:rFonts w:cs="Arial"/>
+          <w:noProof/>
+          <w:szCs w:val="22"/>
+        </w:rPr>
+        <w:instrText>proposed_action</w:instrText>
+      </w:r>
+      <w:r>
+        <w:rPr>
+          <w:rFonts w:cs="Arial"/>
+          <w:szCs w:val="22"/>
+        </w:rPr>
+        <w:instrText xml:space="preserve"> </w:instrText>
+      </w:r>
+      <w:r>
+        <w:rPr>
+          <w:rFonts w:cs="Arial"/>
+          <w:szCs w:val="22"/>
+        </w:rPr>
+        <w:instrText xml:space="preserve">\* MERGEFORMAT </w:instrText>
+      </w:r>
+      <w:r>
+        <w:rPr>
+          <w:rFonts w:cs="Arial"/>
+          <w:szCs w:val="22"/>
+        </w:rPr>
+        <w:fldChar w:fldCharType="separate"/>
+      </w:r>
+      <w:r>
+        <w:rPr>
+          <w:rFonts w:cs="Arial"/>
+          <w:noProof/>
+          <w:szCs w:val="22"/>
+        </w:rPr>
+        <w:t>«=agenda_item.proposed_action»</w:t>
+      </w:r>
+      <w:r>
+        <w:rPr>
+          <w:rFonts w:cs="Arial"/>
+          <w:szCs w:val="22"/>
+        </w:rPr>
+        <w:fldChar w:fldCharType="end"/>
+      </w:r>
+    </w:p>
+    <w:p>
+      <w:pPr>
+        <w:jc w:val="both"/>
+      </w:pPr>
+      <w:r>
+        <w:rPr>
+          <w:rFonts w:cs="Arial"/>
+          <w:szCs w:val="22"/>
+        </w:rPr>
+        <w:fldChar w:fldCharType="begin"/>
+      </w:r>
+      <w:r>
+        <w:rPr>
+          <w:rFonts w:cs="Arial"/>
+          <w:szCs w:val="22"/>
+        </w:rPr>
+        <w:instrText xml:space="preserve"> MERGEFIELD </w:instrText>
+      </w:r>
+      <w:r>
+        <w:rPr>
+          <w:rFonts w:cs="Arial"/>
+          <w:szCs w:val="22"/>
+        </w:rPr>
+        <w:instrText>agenda_item</w:instrText>
+      </w:r>
+      <w:r>
+        <w:rPr>
+          <w:rFonts w:cs="Arial"/>
+          <w:szCs w:val="22"/>
+        </w:rPr>
+        <w:instrText>.</w:instrText>
+      </w:r>
+      <w:r>
+        <w:rPr>
+          <w:rFonts w:cs="Arial"/>
+          <w:noProof/>
+          <w:szCs w:val="22"/>
+        </w:rPr>
+        <w:instrText>proposed_action</w:instrText>
+      </w:r>
+      <w:r>
+        <w:rPr>
+          <w:rFonts w:cs="Arial"/>
+          <w:szCs w:val="22"/>
+        </w:rPr>
+        <w:instrText xml:space="preserve">:endIf \* MERGEFORMAT </w:instrText>
+      </w:r>
+      <w:r>
+        <w:rPr>
+          <w:rFonts w:cs="Arial"/>
+          <w:szCs w:val="22"/>
+        </w:rPr>
+        <w:fldChar w:fldCharType="separate"/>
+      </w:r>
+      <w:r>
+        <w:rPr>
+          <w:rFonts w:cs="Arial"/>
+          <w:noProof/>
+          <w:szCs w:val="22"/>
+        </w:rPr>
+        <w:t>«agenda_item.proposed_action:endIf»</w:t>
+      </w:r>
+      <w:r>
+        <w:rPr>
+          <w:rFonts w:cs="Arial"/>
+          <w:szCs w:val="22"/>
+        </w:rPr>
+        <w:fldChar w:fldCharType="end"/>
+      </w:r>
+    </w:p>
+    <w:p>
+      <w:pPr>
+        <w:jc w:val="both"/>
+      </w:pPr>
+      <w:r>
+        <w:rPr>
+          <w:rFonts w:cs="Arial"/>
+          <w:szCs w:val="22"/>
+        </w:rPr>
+        <w:fldChar w:fldCharType="begin"/>
+      </w:r>
+      <w:r>
+        <w:rPr>
+          <w:rFonts w:cs="Arial"/>
+          <w:szCs w:val="22"/>
+        </w:rPr>
+        <w:instrText xml:space="preserve"> MERGEFIELD </w:instrText>
+      </w:r>
+      <w:r>
+        <w:rPr>
+          <w:rFonts w:cs="Arial"/>
+          <w:szCs w:val="22"/>
+        </w:rPr>
+        <w:instrText>agenda_item</w:instrText>
+      </w:r>
+      <w:r>
+        <w:rPr>
+          <w:rFonts w:cs="Arial"/>
+          <w:szCs w:val="22"/>
+        </w:rPr>
+        <w:instrText>.</w:instrText>
+      </w:r>
+      <w:r>
+        <w:rPr>
+          <w:rFonts w:cs="Arial"/>
+          <w:szCs w:val="22"/>
+        </w:rPr>
+        <w:instrText>discussion</w:instrText>
+      </w:r>
+      <w:r>
+        <w:rPr>
+          <w:rFonts w:cs="Arial"/>
+          <w:szCs w:val="22"/>
+        </w:rPr>
+        <w:instrText xml:space="preserve">:if \* MERGEFORMAT </w:instrText>
+      </w:r>
+      <w:r>
+        <w:rPr>
+          <w:rFonts w:cs="Arial"/>
+          <w:szCs w:val="22"/>
+        </w:rPr>
+        <w:fldChar w:fldCharType="separate"/>
+      </w:r>
+      <w:r>
+        <w:rPr>
+          <w:rFonts w:cs="Arial"/>
+          <w:noProof/>
+          <w:szCs w:val="22"/>
+        </w:rPr>
+        <w:t>«agenda_item.discussion:if»</w:t>
+      </w:r>
+      <w:r>
+        <w:rPr>
+          <w:rFonts w:cs="Arial"/>
+          <w:szCs w:val="22"/>
+        </w:rPr>
+        <w:fldChar w:fldCharType="end"/>
+      </w:r>
+    </w:p>
+    <w:p>
+      <w:pPr>
+        <w:jc w:val="both"/>
+        <w:rPr>
+          <w:rFonts w:cs="Arial"/>
+          <w:b/>
+          <w:szCs w:val="22"/>
+        </w:rPr>
+      </w:pPr>
+    </w:p>
+    <w:p>
+      <w:pPr>
+        <w:jc w:val="both"/>
+        <w:rPr>
+          <w:rFonts w:cs="Arial"/>
+          <w:b/>
+          <w:szCs w:val="22"/>
+        </w:rPr>
+      </w:pPr>
+      <w:r>
+        <w:rPr>
+          <w:rFonts w:cs="Arial"/>
+          <w:b/>
+          <w:szCs w:val="22"/>
+        </w:rPr>
+        <w:t>Diskussion</w:t>
+      </w:r>
+    </w:p>
+    <w:p>
+      <w:r>
+        <w:rPr>
+          <w:rFonts w:cs="Arial"/>
+          <w:szCs w:val="22"/>
+        </w:rPr>
+        <w:fldChar w:fldCharType="begin"/>
+      </w:r>
+      <w:r>
+        <w:rPr>
+          <w:rFonts w:cs="Arial"/>
+          <w:szCs w:val="22"/>
+        </w:rPr>
+        <w:instrText xml:space="preserve"> MERGEFIELD =</w:instrText>
+      </w:r>
+      <w:r>
+        <w:rPr>
+          <w:rFonts w:cs="Arial"/>
+          <w:szCs w:val="22"/>
+        </w:rPr>
+        <w:instrText>agenda_item</w:instrText>
+      </w:r>
+      <w:r>
+        <w:rPr>
+          <w:rFonts w:cs="Arial"/>
+          <w:szCs w:val="22"/>
+        </w:rPr>
+        <w:instrText>.</w:instrText>
+      </w:r>
+      <w:r>
+        <w:rPr>
+          <w:rFonts w:cs="Arial"/>
+          <w:szCs w:val="22"/>
+        </w:rPr>
+        <w:instrText>discussion</w:instrText>
+      </w:r>
+      <w:r>
+        <w:rPr>
+          <w:rFonts w:cs="Arial"/>
+          <w:szCs w:val="22"/>
+        </w:rPr>
+        <w:instrText xml:space="preserve"> </w:instrText>
+      </w:r>
+      <w:r>
+        <w:rPr>
+          <w:rFonts w:cs="Arial"/>
+          <w:szCs w:val="22"/>
+        </w:rPr>
+        <w:instrText xml:space="preserve">\* MERGEFORMAT </w:instrText>
+      </w:r>
+      <w:r>
+        <w:rPr>
+          <w:rFonts w:cs="Arial"/>
+          <w:szCs w:val="22"/>
+        </w:rPr>
+        <w:fldChar w:fldCharType="separate"/>
+      </w:r>
+      <w:r>
+        <w:rPr>
+          <w:rFonts w:cs="Arial"/>
+          <w:noProof/>
+          <w:szCs w:val="22"/>
+        </w:rPr>
+        <w:t>«=agenda_item.discussion»</w:t>
+      </w:r>
+      <w:r>
+        <w:rPr>
+          <w:rFonts w:cs="Arial"/>
+          <w:szCs w:val="22"/>
+        </w:rPr>
+        <w:fldChar w:fldCharType="end"/>
+      </w:r>
+    </w:p>
+    <w:p>
+      <w:pPr>
+        <w:jc w:val="both"/>
+      </w:pPr>
+      <w:r>
+        <w:rPr>
+          <w:rFonts w:cs="Arial"/>
+          <w:szCs w:val="22"/>
+        </w:rPr>
+        <w:fldChar w:fldCharType="begin"/>
+      </w:r>
+      <w:r>
+        <w:rPr>
+          <w:rFonts w:cs="Arial"/>
+          <w:szCs w:val="22"/>
+        </w:rPr>
+        <w:instrText xml:space="preserve"> MERGEFIELD </w:instrText>
+      </w:r>
+      <w:r>
+        <w:rPr>
+          <w:rFonts w:cs="Arial"/>
+          <w:szCs w:val="22"/>
+        </w:rPr>
+        <w:instrText>agenda_item</w:instrText>
+      </w:r>
+      <w:r>
+        <w:rPr>
+          <w:rFonts w:cs="Arial"/>
+          <w:szCs w:val="22"/>
+        </w:rPr>
+        <w:instrText>.</w:instrText>
+      </w:r>
+      <w:r>
+        <w:rPr>
+          <w:rFonts w:cs="Arial"/>
+          <w:szCs w:val="22"/>
+        </w:rPr>
+        <w:instrText>discussion</w:instrText>
+      </w:r>
+      <w:r>
+        <w:rPr>
+          <w:rFonts w:cs="Arial"/>
+          <w:szCs w:val="22"/>
+        </w:rPr>
+        <w:instrText xml:space="preserve">:endIf \* MERGEFORMAT </w:instrText>
+      </w:r>
+      <w:r>
+        <w:rPr>
+          <w:rFonts w:cs="Arial"/>
+          <w:szCs w:val="22"/>
+        </w:rPr>
+        <w:fldChar w:fldCharType="separate"/>
+      </w:r>
+      <w:r>
+        <w:rPr>
+          <w:rFonts w:cs="Arial"/>
+          <w:noProof/>
+          <w:szCs w:val="22"/>
+        </w:rPr>
+        <w:t>«agenda_item.discussion:endIf»</w:t>
+      </w:r>
+      <w:r>
+        <w:rPr>
+          <w:rFonts w:cs="Arial"/>
+          <w:szCs w:val="22"/>
+        </w:rPr>
+        <w:fldChar w:fldCharType="end"/>
+      </w:r>
+    </w:p>
+    <w:p>
+      <w:pPr>
+        <w:jc w:val="both"/>
+      </w:pPr>
+      <w:r>
+        <w:rPr>
+          <w:rFonts w:cs="Arial"/>
+          <w:szCs w:val="22"/>
+        </w:rPr>
+        <w:fldChar w:fldCharType="begin"/>
+      </w:r>
+      <w:r>
+        <w:rPr>
+          <w:rFonts w:cs="Arial"/>
+          <w:szCs w:val="22"/>
+        </w:rPr>
+        <w:instrText xml:space="preserve"> MERGEFIELD </w:instrText>
+      </w:r>
+      <w:r>
+        <w:rPr>
+          <w:rFonts w:cs="Arial"/>
+          <w:szCs w:val="22"/>
+        </w:rPr>
+        <w:instrText>agenda_item</w:instrText>
+      </w:r>
+      <w:r>
+        <w:rPr>
+          <w:rFonts w:cs="Arial"/>
+          <w:szCs w:val="22"/>
+        </w:rPr>
+        <w:instrText>.</w:instrText>
+      </w:r>
+      <w:r>
+        <w:rPr>
+          <w:rFonts w:cs="Arial"/>
+          <w:szCs w:val="22"/>
+        </w:rPr>
+        <w:instrText>decision</w:instrText>
+      </w:r>
+      <w:r>
+        <w:rPr>
+          <w:rFonts w:cs="Arial"/>
+          <w:szCs w:val="22"/>
+        </w:rPr>
+        <w:instrText xml:space="preserve">:if \* MERGEFORMAT </w:instrText>
+      </w:r>
+      <w:r>
+        <w:rPr>
+          <w:rFonts w:cs="Arial"/>
+          <w:szCs w:val="22"/>
+        </w:rPr>
+        <w:fldChar w:fldCharType="separate"/>
+      </w:r>
+      <w:r>
+        <w:rPr>
+          <w:rFonts w:cs="Arial"/>
+          <w:noProof/>
+          <w:szCs w:val="22"/>
+        </w:rPr>
+        <w:t>«agenda_item.decision:if»</w:t>
+      </w:r>
+      <w:r>
+        <w:rPr>
+          <w:rFonts w:cs="Arial"/>
+          <w:szCs w:val="22"/>
+        </w:rPr>
+        <w:fldChar w:fldCharType="end"/>
+      </w:r>
+    </w:p>
+    <w:p>
+      <w:pPr>
+        <w:jc w:val="both"/>
+      </w:pPr>
+    </w:p>
+    <w:p>
+      <w:pPr>
+        <w:jc w:val="both"/>
+        <w:rPr>
+          <w:rFonts w:cs="Arial"/>
+          <w:b/>
+          <w:szCs w:val="22"/>
+        </w:rPr>
+      </w:pPr>
+      <w:r>
+        <w:rPr>
+          <w:rFonts w:cs="Arial"/>
+          <w:b/>
+          <w:szCs w:val="22"/>
+        </w:rPr>
+        <w:t>Beschluss</w:t>
+      </w:r>
+    </w:p>
+    <w:p>
+      <w:r>
+        <w:rPr>
+          <w:rFonts w:cs="Arial"/>
+          <w:szCs w:val="22"/>
+        </w:rPr>
+        <w:fldChar w:fldCharType="begin"/>
+      </w:r>
+      <w:r>
+        <w:rPr>
+          <w:rFonts w:cs="Arial"/>
+          <w:szCs w:val="22"/>
+        </w:rPr>
+        <w:instrText xml:space="preserve"> MERGEFIELD =</w:instrText>
+      </w:r>
+      <w:r>
+        <w:rPr>
+          <w:rFonts w:cs="Arial"/>
+          <w:szCs w:val="22"/>
+        </w:rPr>
+        <w:instrText>agenda_item</w:instrText>
+      </w:r>
+      <w:r>
+        <w:rPr>
+          <w:rFonts w:cs="Arial"/>
+          <w:szCs w:val="22"/>
+        </w:rPr>
+        <w:instrText>.</w:instrText>
+      </w:r>
+      <w:r>
+        <w:rPr>
+          <w:rFonts w:cs="Arial"/>
+          <w:szCs w:val="22"/>
+        </w:rPr>
+        <w:instrText xml:space="preserve">decision </w:instrText>
+      </w:r>
+      <w:r>
+        <w:rPr>
+          <w:rFonts w:cs="Arial"/>
+          <w:szCs w:val="22"/>
+        </w:rPr>
+        <w:instrText xml:space="preserve">\* MERGEFORMAT </w:instrText>
+      </w:r>
+      <w:r>
+        <w:rPr>
+          <w:rFonts w:cs="Arial"/>
+          <w:szCs w:val="22"/>
+        </w:rPr>
+        <w:fldChar w:fldCharType="separate"/>
+      </w:r>
+      <w:r>
+        <w:rPr>
+          <w:rFonts w:cs="Arial"/>
+          <w:noProof/>
+          <w:szCs w:val="22"/>
+        </w:rPr>
+        <w:t>«=agenda_item.decision»</w:t>
+      </w:r>
+      <w:r>
+        <w:rPr>
+          <w:rFonts w:cs="Arial"/>
+          <w:szCs w:val="22"/>
+        </w:rPr>
+        <w:fldChar w:fldCharType="end"/>
+      </w:r>
+    </w:p>
+    <w:p>
+      <w:pPr>
+        <w:jc w:val="both"/>
+      </w:pPr>
+      <w:r>
+        <w:rPr>
+          <w:rFonts w:cs="Arial"/>
+          <w:szCs w:val="22"/>
+        </w:rPr>
+        <w:fldChar w:fldCharType="begin"/>
+      </w:r>
+      <w:r>
+        <w:rPr>
+          <w:rFonts w:cs="Arial"/>
+          <w:szCs w:val="22"/>
+        </w:rPr>
+        <w:instrText xml:space="preserve"> MERGEFIELD </w:instrText>
+      </w:r>
+      <w:r>
+        <w:rPr>
+          <w:rFonts w:cs="Arial"/>
+          <w:szCs w:val="22"/>
+        </w:rPr>
+        <w:instrText>agenda_item</w:instrText>
+      </w:r>
+      <w:r>
+        <w:rPr>
+          <w:rFonts w:cs="Arial"/>
+          <w:szCs w:val="22"/>
+        </w:rPr>
+        <w:instrText>.</w:instrText>
+      </w:r>
+      <w:r>
+        <w:rPr>
+          <w:rFonts w:cs="Arial"/>
+          <w:szCs w:val="22"/>
+        </w:rPr>
+        <w:instrText>decision</w:instrText>
+      </w:r>
+      <w:r>
+        <w:rPr>
+          <w:rFonts w:cs="Arial"/>
+          <w:szCs w:val="22"/>
+        </w:rPr>
+        <w:instrText xml:space="preserve">:endIf \* MERGEFORMAT </w:instrText>
+      </w:r>
+      <w:r>
+        <w:rPr>
+          <w:rFonts w:cs="Arial"/>
+          <w:szCs w:val="22"/>
+        </w:rPr>
+        <w:fldChar w:fldCharType="separate"/>
+      </w:r>
+      <w:r>
+        <w:rPr>
+          <w:rFonts w:cs="Arial"/>
+          <w:noProof/>
+          <w:szCs w:val="22"/>
+        </w:rPr>
+        <w:t>«agenda_item.decision:endIf»</w:t>
+      </w:r>
+      <w:r>
+        <w:rPr>
+          <w:rFonts w:cs="Arial"/>
+          <w:szCs w:val="22"/>
+        </w:rPr>
+        <w:fldChar w:fldCharType="end"/>
+      </w:r>
+    </w:p>
+    <w:p>
+      <w:pPr>
+        <w:jc w:val="both"/>
+      </w:pPr>
+      <w:r>
+        <w:rPr>
+          <w:rFonts w:cs="Arial"/>
+          <w:szCs w:val="22"/>
+        </w:rPr>
+        <w:fldChar w:fldCharType="begin"/>
+      </w:r>
+      <w:r>
+        <w:rPr>
+          <w:rFonts w:cs="Arial"/>
+          <w:szCs w:val="22"/>
+        </w:rPr>
+        <w:instrText xml:space="preserve"> MERGEFIELD agenda_item.</w:instrText>
+      </w:r>
+      <w:r>
+        <w:rPr>
+          <w:rFonts w:cs="Arial"/>
+          <w:szCs w:val="22"/>
+        </w:rPr>
+        <w:instrText>publish_in</w:instrText>
+      </w:r>
+      <w:r>
+        <w:rPr>
+          <w:rFonts w:cs="Arial"/>
+          <w:szCs w:val="22"/>
+        </w:rPr>
+        <w:instrText xml:space="preserve">:if \* MERGEFORMAT </w:instrText>
+      </w:r>
+      <w:r>
+        <w:rPr>
+          <w:rFonts w:cs="Arial"/>
+          <w:szCs w:val="22"/>
+        </w:rPr>
+        <w:fldChar w:fldCharType="separate"/>
+      </w:r>
+      <w:r>
+        <w:rPr>
+          <w:rFonts w:cs="Arial"/>
+          <w:noProof/>
+          <w:szCs w:val="22"/>
+        </w:rPr>
+        <w:t>«agenda_item.publish_in:if»</w:t>
+      </w:r>
+      <w:r>
+        <w:rPr>
+          <w:rFonts w:cs="Arial"/>
+          <w:szCs w:val="22"/>
+        </w:rPr>
+        <w:fldChar w:fldCharType="end"/>
+      </w:r>
+    </w:p>
+    <w:p>
+      <w:pPr>
+        <w:pStyle w:val="ListBullet"/>
+        <w:numPr>
+          <w:ilvl w:val="0"/>
+          <w:numId w:val="0"/>
+        </w:numPr>
+      </w:pPr>
+    </w:p>
+    <w:p>
+      <w:pPr>
+        <w:rPr>
+          <w:rFonts w:cs="Arial"/>
+          <w:b/>
+          <w:szCs w:val="22"/>
+        </w:rPr>
+      </w:pPr>
+      <w:r>
+        <w:rPr>
+          <w:rFonts w:cs="Arial"/>
+          <w:b/>
+          <w:szCs w:val="22"/>
+        </w:rPr>
+        <w:t>Veröffentlichung im</w:t>
+      </w:r>
       <w:bookmarkStart w:id="0" w:name="_GoBack"/>
       <w:bookmarkEnd w:id="0"/>
     </w:p>
     <w:p>
-      <w:pPr>
-        <w:jc w:val="both"/>
-      </w:pPr>
+      <w:r>
+        <w:rPr>
+          <w:rFonts w:cs="Arial"/>
+          <w:szCs w:val="22"/>
+        </w:rPr>
+        <w:fldChar w:fldCharType="begin"/>
+      </w:r>
+      <w:r>
+        <w:rPr>
+          <w:rFonts w:cs="Arial"/>
+          <w:szCs w:val="22"/>
+        </w:rPr>
+        <w:instrText xml:space="preserve"> MERGEFIELD =agenda_item.</w:instrText>
+      </w:r>
+      <w:r>
+        <w:rPr>
+          <w:rFonts w:cs="Arial"/>
+          <w:szCs w:val="22"/>
+        </w:rPr>
+        <w:instrText>publish_in</w:instrText>
+      </w:r>
+      <w:r>
+        <w:rPr>
+          <w:rFonts w:cs="Arial"/>
+          <w:szCs w:val="22"/>
+        </w:rPr>
+        <w:instrText xml:space="preserve"> </w:instrText>
+      </w:r>
+      <w:r>
+        <w:rPr>
+          <w:rFonts w:cs="Arial"/>
+          <w:szCs w:val="22"/>
+        </w:rPr>
+        <w:instrText xml:space="preserve">\* MERGEFORMAT </w:instrText>
+      </w:r>
+      <w:r>
+        <w:rPr>
+          <w:rFonts w:cs="Arial"/>
+          <w:szCs w:val="22"/>
+        </w:rPr>
+        <w:fldChar w:fldCharType="separate"/>
+      </w:r>
+      <w:r>
+        <w:rPr>
+          <w:rFonts w:cs="Arial"/>
+          <w:noProof/>
+          <w:szCs w:val="22"/>
+        </w:rPr>
+        <w:t>«=agenda_item.publish_in»</w:t>
+      </w:r>
+      <w:r>
+        <w:rPr>
+          <w:rFonts w:cs="Arial"/>
+          <w:szCs w:val="22"/>
+        </w:rPr>
+        <w:fldChar w:fldCharType="end"/>
+      </w:r>
     </w:p>
     <w:p>
       <w:pPr>
         <w:jc w:val="both"/>
-        <w:rPr>
-          <w:rFonts w:cs="Arial"/>
-          <w:b/>
-          <w:szCs w:val="22"/>
-        </w:rPr>
-      </w:pPr>
-      <w:r>
-        <w:rPr>
-          <w:rFonts w:cs="Arial"/>
-          <w:b/>
-          <w:szCs w:val="22"/>
-        </w:rPr>
-        <w:t>Antrag</w:t>
+      </w:pPr>
+      <w:r>
+        <w:rPr>
+          <w:rFonts w:cs="Arial"/>
+          <w:szCs w:val="22"/>
+        </w:rPr>
+        <w:fldChar w:fldCharType="begin"/>
+      </w:r>
+      <w:r>
+        <w:rPr>
+          <w:rFonts w:cs="Arial"/>
+          <w:szCs w:val="22"/>
+        </w:rPr>
+        <w:instrText xml:space="preserve"> MERGEFIELD agenda_item.</w:instrText>
+      </w:r>
+      <w:r>
+        <w:rPr>
+          <w:rFonts w:cs="Arial"/>
+          <w:szCs w:val="22"/>
+        </w:rPr>
+        <w:instrText>publish_in</w:instrText>
+      </w:r>
+      <w:r>
+        <w:rPr>
+          <w:rFonts w:cs="Arial"/>
+          <w:szCs w:val="22"/>
+        </w:rPr>
+        <w:instrText xml:space="preserve">:endIf \* MERGEFORMAT </w:instrText>
+      </w:r>
+      <w:r>
+        <w:rPr>
+          <w:rFonts w:cs="Arial"/>
+          <w:szCs w:val="22"/>
+        </w:rPr>
+        <w:fldChar w:fldCharType="separate"/>
+      </w:r>
+      <w:r>
+        <w:rPr>
+          <w:rFonts w:cs="Arial"/>
+          <w:noProof/>
+          <w:szCs w:val="22"/>
+        </w:rPr>
+        <w:t>«agenda_item.publish_in:endIf»</w:t>
+      </w:r>
+      <w:r>
+        <w:rPr>
+          <w:rFonts w:cs="Arial"/>
+          <w:szCs w:val="22"/>
+        </w:rPr>
+        <w:fldChar w:fldCharType="end"/>
       </w:r>
     </w:p>
     <w:p>
+      <w:pPr>
+        <w:jc w:val="both"/>
+      </w:pPr>
       <w:r>
         <w:rPr>
           <w:rFonts w:cs="Arial"/>
@@ -1245,21 +2053,28 @@
           <w:rFonts w:cs="Arial"/>
           <w:szCs w:val="22"/>
         </w:rPr>
-        <w:instrText xml:space="preserve"> MERGEFIELD =</w:instrText>
-      </w:r>
-      <w:r>
-        <w:rPr>
-          <w:rFonts w:cs="Arial"/>
-          <w:szCs w:val="22"/>
-        </w:rPr>
-        <w:instrText>agenda_item</w:instrText>
-      </w:r>
-      <w:r>
-        <w:rPr>
-          <w:rFonts w:cs="Arial"/>
-          <w:szCs w:val="22"/>
-        </w:rPr>
-        <w:instrText>.</w:instrText>
+        <w:instrText xml:space="preserve"> MERGEFIELD agenda_item.</w:instrText>
+      </w:r>
+      <w:r>
+        <w:rPr>
+          <w:rFonts w:cs="Arial"/>
+          <w:szCs w:val="22"/>
+        </w:rPr>
+        <w:instrText>disclose_to</w:instrText>
+      </w:r>
+      <w:r>
+        <w:rPr>
+          <w:rFonts w:cs="Arial"/>
+          <w:szCs w:val="22"/>
+        </w:rPr>
+        <w:instrText xml:space="preserve">:if \* MERGEFORMAT </w:instrText>
+      </w:r>
+      <w:r>
+        <w:rPr>
+          <w:rFonts w:cs="Arial"/>
+          <w:szCs w:val="22"/>
+        </w:rPr>
+        <w:fldChar w:fldCharType="separate"/>
       </w:r>
       <w:r>
         <w:rPr>
@@ -1267,36 +2082,7 @@
           <w:noProof/>
           <w:szCs w:val="22"/>
         </w:rPr>
-        <w:instrText>proposed_action</w:instrText>
-      </w:r>
-      <w:r>
-        <w:rPr>
-          <w:rFonts w:cs="Arial"/>
-          <w:szCs w:val="22"/>
-        </w:rPr>
-        <w:instrText xml:space="preserve"> </w:instrText>
-      </w:r>
-      <w:r>
-        <w:rPr>
-          <w:rFonts w:cs="Arial"/>
-          <w:szCs w:val="22"/>
-        </w:rPr>
-        <w:instrText xml:space="preserve">\* MERGEFORMAT </w:instrText>
-      </w:r>
-      <w:r>
-        <w:rPr>
-          <w:rFonts w:cs="Arial"/>
-          <w:szCs w:val="22"/>
-        </w:rPr>
-        <w:fldChar w:fldCharType="separate"/>
-      </w:r>
-      <w:r>
-        <w:rPr>
-          <w:rFonts w:cs="Arial"/>
-          <w:noProof/>
-          <w:szCs w:val="22"/>
-        </w:rPr>
-        <w:t>«=agenda_item.proposed_action»</w:t>
+        <w:t>«agenda_item.disclose_to:if»</w:t>
       </w:r>
       <w:r>
         <w:rPr>
@@ -1308,172 +2094,141 @@
     </w:p>
     <w:p>
       <w:pPr>
-        <w:jc w:val="both"/>
-      </w:pPr>
-      <w:r>
-        <w:rPr>
-          <w:rFonts w:cs="Arial"/>
-          <w:szCs w:val="22"/>
-        </w:rPr>
-        <w:fldChar w:fldCharType="begin"/>
-      </w:r>
-      <w:r>
-        <w:rPr>
-          <w:rFonts w:cs="Arial"/>
-          <w:szCs w:val="22"/>
-        </w:rPr>
-        <w:instrText xml:space="preserve"> MERGEFIELD </w:instrText>
-      </w:r>
-      <w:r>
-        <w:rPr>
-          <w:rFonts w:cs="Arial"/>
-          <w:szCs w:val="22"/>
-        </w:rPr>
-        <w:instrText>agenda_item</w:instrText>
-      </w:r>
-      <w:r>
-        <w:rPr>
-          <w:rFonts w:cs="Arial"/>
-          <w:szCs w:val="22"/>
-        </w:rPr>
-        <w:instrText>.</w:instrText>
-      </w:r>
-      <w:r>
-        <w:rPr>
-          <w:rFonts w:cs="Arial"/>
-          <w:noProof/>
-          <w:szCs w:val="22"/>
-        </w:rPr>
-        <w:instrText>proposed_action</w:instrText>
-      </w:r>
-      <w:r>
-        <w:rPr>
-          <w:rFonts w:cs="Arial"/>
-          <w:szCs w:val="22"/>
-        </w:rPr>
-        <w:instrText xml:space="preserve">:endIf \* MERGEFORMAT </w:instrText>
-      </w:r>
-      <w:r>
-        <w:rPr>
-          <w:rFonts w:cs="Arial"/>
-          <w:szCs w:val="22"/>
-        </w:rPr>
-        <w:fldChar w:fldCharType="separate"/>
-      </w:r>
-      <w:r>
-        <w:rPr>
-          <w:rFonts w:cs="Arial"/>
-          <w:noProof/>
-          <w:szCs w:val="22"/>
-        </w:rPr>
-        <w:t>«agenda_item.proposed_action:endIf»</w:t>
-      </w:r>
-      <w:r>
-        <w:rPr>
-          <w:rFonts w:cs="Arial"/>
-          <w:szCs w:val="22"/>
-        </w:rPr>
-        <w:fldChar w:fldCharType="end"/>
-      </w:r>
+        <w:pStyle w:val="ListBullet"/>
+        <w:numPr>
+          <w:ilvl w:val="0"/>
+          <w:numId w:val="0"/>
+        </w:numPr>
+      </w:pPr>
     </w:p>
     <w:p>
       <w:pPr>
-        <w:jc w:val="both"/>
-      </w:pPr>
-      <w:r>
-        <w:rPr>
-          <w:rFonts w:cs="Arial"/>
-          <w:szCs w:val="22"/>
-        </w:rPr>
-        <w:fldChar w:fldCharType="begin"/>
-      </w:r>
-      <w:r>
-        <w:rPr>
-          <w:rFonts w:cs="Arial"/>
-          <w:szCs w:val="22"/>
-        </w:rPr>
-        <w:instrText xml:space="preserve"> MERGEFIELD </w:instrText>
-      </w:r>
-      <w:r>
-        <w:rPr>
-          <w:rFonts w:cs="Arial"/>
-          <w:szCs w:val="22"/>
-        </w:rPr>
-        <w:instrText>agenda_item</w:instrText>
-      </w:r>
-      <w:r>
-        <w:rPr>
-          <w:rFonts w:cs="Arial"/>
-          <w:szCs w:val="22"/>
-        </w:rPr>
-        <w:instrText>.</w:instrText>
-      </w:r>
-      <w:r>
-        <w:rPr>
-          <w:rFonts w:cs="Arial"/>
-          <w:szCs w:val="22"/>
-        </w:rPr>
-        <w:instrText>discussion</w:instrText>
-      </w:r>
-      <w:r>
-        <w:rPr>
-          <w:rFonts w:cs="Arial"/>
-          <w:szCs w:val="22"/>
-        </w:rPr>
-        <w:instrText xml:space="preserve">:if \* MERGEFORMAT </w:instrText>
-      </w:r>
-      <w:r>
-        <w:rPr>
-          <w:rFonts w:cs="Arial"/>
-          <w:szCs w:val="22"/>
-        </w:rPr>
-        <w:fldChar w:fldCharType="separate"/>
-      </w:r>
-      <w:r>
-        <w:rPr>
-          <w:rFonts w:cs="Arial"/>
-          <w:noProof/>
-          <w:szCs w:val="22"/>
-        </w:rPr>
-        <w:t>«agenda_item.discussion:if»</w:t>
-      </w:r>
-      <w:r>
-        <w:rPr>
-          <w:rFonts w:cs="Arial"/>
-          <w:szCs w:val="22"/>
-        </w:rPr>
-        <w:fldChar w:fldCharType="end"/>
+        <w:rPr>
+          <w:rFonts w:cs="Arial"/>
+          <w:b/>
+          <w:szCs w:val="22"/>
+        </w:rPr>
+      </w:pPr>
+      <w:r>
+        <w:rPr>
+          <w:rFonts w:cs="Arial"/>
+          <w:b/>
+          <w:szCs w:val="22"/>
+        </w:rPr>
+        <w:t>Zu eröffnen an</w:t>
       </w:r>
     </w:p>
     <w:p>
-      <w:pPr>
-        <w:jc w:val="both"/>
-        <w:rPr>
-          <w:rFonts w:cs="Arial"/>
-          <w:b/>
-          <w:szCs w:val="22"/>
-        </w:rPr>
-      </w:pPr>
+      <w:r>
+        <w:rPr>
+          <w:rFonts w:cs="Arial"/>
+          <w:szCs w:val="22"/>
+        </w:rPr>
+        <w:fldChar w:fldCharType="begin"/>
+      </w:r>
+      <w:r>
+        <w:rPr>
+          <w:rFonts w:cs="Arial"/>
+          <w:szCs w:val="22"/>
+        </w:rPr>
+        <w:instrText xml:space="preserve"> MERGEFIELD =agenda_item.</w:instrText>
+      </w:r>
+      <w:r>
+        <w:rPr>
+          <w:rFonts w:cs="Arial"/>
+          <w:szCs w:val="22"/>
+        </w:rPr>
+        <w:instrText>disclose_to</w:instrText>
+      </w:r>
+      <w:r>
+        <w:rPr>
+          <w:rFonts w:cs="Arial"/>
+          <w:szCs w:val="22"/>
+        </w:rPr>
+        <w:instrText xml:space="preserve"> \* MERGEFORMAT </w:instrText>
+      </w:r>
+      <w:r>
+        <w:rPr>
+          <w:rFonts w:cs="Arial"/>
+          <w:szCs w:val="22"/>
+        </w:rPr>
+        <w:fldChar w:fldCharType="separate"/>
+      </w:r>
+      <w:r>
+        <w:rPr>
+          <w:rFonts w:cs="Arial"/>
+          <w:noProof/>
+          <w:szCs w:val="22"/>
+        </w:rPr>
+        <w:t>«=agenda_item.disclose_to»</w:t>
+      </w:r>
+      <w:r>
+        <w:rPr>
+          <w:rFonts w:cs="Arial"/>
+          <w:szCs w:val="22"/>
+        </w:rPr>
+        <w:fldChar w:fldCharType="end"/>
+      </w:r>
     </w:p>
     <w:p>
       <w:pPr>
         <w:jc w:val="both"/>
-        <w:rPr>
-          <w:rFonts w:cs="Arial"/>
-          <w:b/>
-          <w:szCs w:val="22"/>
-        </w:rPr>
-      </w:pPr>
-      <w:r>
-        <w:rPr>
-          <w:rFonts w:cs="Arial"/>
-          <w:b/>
-          <w:szCs w:val="22"/>
-        </w:rPr>
-        <w:t>Diskussion</w:t>
+      </w:pPr>
+      <w:r>
+        <w:rPr>
+          <w:rFonts w:cs="Arial"/>
+          <w:szCs w:val="22"/>
+        </w:rPr>
+        <w:fldChar w:fldCharType="begin"/>
+      </w:r>
+      <w:r>
+        <w:rPr>
+          <w:rFonts w:cs="Arial"/>
+          <w:szCs w:val="22"/>
+        </w:rPr>
+        <w:instrText xml:space="preserve"> MERGEFIELD agenda_item.</w:instrText>
+      </w:r>
+      <w:r>
+        <w:rPr>
+          <w:rFonts w:cs="Arial"/>
+          <w:szCs w:val="22"/>
+        </w:rPr>
+        <w:instrText>disclose_to</w:instrText>
+      </w:r>
+      <w:r>
+        <w:rPr>
+          <w:rFonts w:cs="Arial"/>
+          <w:szCs w:val="22"/>
+        </w:rPr>
+        <w:instrText xml:space="preserve">:endIf \* MERGEFORMAT </w:instrText>
+      </w:r>
+      <w:r>
+        <w:rPr>
+          <w:rFonts w:cs="Arial"/>
+          <w:szCs w:val="22"/>
+        </w:rPr>
+        <w:fldChar w:fldCharType="separate"/>
+      </w:r>
+      <w:r>
+        <w:rPr>
+          <w:rFonts w:cs="Arial"/>
+          <w:noProof/>
+          <w:szCs w:val="22"/>
+        </w:rPr>
+        <w:t>«agenda_item.disclose_to:endIf»</w:t>
+      </w:r>
+      <w:r>
+        <w:rPr>
+          <w:rFonts w:cs="Arial"/>
+          <w:szCs w:val="22"/>
+        </w:rPr>
+        <w:fldChar w:fldCharType="end"/>
       </w:r>
     </w:p>
     <w:p>
+      <w:pPr>
+        <w:jc w:val="both"/>
+      </w:pPr>
       <w:r>
         <w:rPr>
           <w:rFonts w:cs="Arial"/>
@@ -1486,42 +2241,21 @@
           <w:rFonts w:cs="Arial"/>
           <w:szCs w:val="22"/>
         </w:rPr>
-        <w:instrText xml:space="preserve"> MERGEFIELD =</w:instrText>
-      </w:r>
-      <w:r>
-        <w:rPr>
-          <w:rFonts w:cs="Arial"/>
-          <w:szCs w:val="22"/>
-        </w:rPr>
-        <w:instrText>agenda_item</w:instrText>
-      </w:r>
-      <w:r>
-        <w:rPr>
-          <w:rFonts w:cs="Arial"/>
-          <w:szCs w:val="22"/>
-        </w:rPr>
-        <w:instrText>.</w:instrText>
-      </w:r>
-      <w:r>
-        <w:rPr>
-          <w:rFonts w:cs="Arial"/>
-          <w:szCs w:val="22"/>
-        </w:rPr>
-        <w:instrText>discussion</w:instrText>
-      </w:r>
-      <w:r>
-        <w:rPr>
-          <w:rFonts w:cs="Arial"/>
-          <w:szCs w:val="22"/>
-        </w:rPr>
-        <w:instrText xml:space="preserve"> </w:instrText>
-      </w:r>
-      <w:r>
-        <w:rPr>
-          <w:rFonts w:cs="Arial"/>
-          <w:szCs w:val="22"/>
-        </w:rPr>
-        <w:instrText xml:space="preserve">\* MERGEFORMAT </w:instrText>
+        <w:instrText xml:space="preserve"> MERGEFIELD agenda_item.</w:instrText>
+      </w:r>
+      <w:r>
+        <w:rPr>
+          <w:rFonts w:cs="Arial"/>
+          <w:szCs w:val="22"/>
+        </w:rPr>
+        <w:instrText>copy_for_attention</w:instrText>
+      </w:r>
+      <w:r>
+        <w:rPr>
+          <w:rFonts w:cs="Arial"/>
+          <w:szCs w:val="22"/>
+        </w:rPr>
+        <w:instrText xml:space="preserve">:if \* MERGEFORMAT </w:instrText>
       </w:r>
       <w:r>
         <w:rPr>
@@ -1536,7 +2270,7 @@
           <w:noProof/>
           <w:szCs w:val="22"/>
         </w:rPr>
-        <w:t>«=agenda_item.discussion»</w:t>
+        <w:t>«agenda_item.copy_for_attention:if»</w:t>
       </w:r>
       <w:r>
         <w:rPr>
@@ -1548,230 +2282,145 @@
     </w:p>
     <w:p>
       <w:pPr>
-        <w:jc w:val="both"/>
-      </w:pPr>
-      <w:r>
-        <w:rPr>
-          <w:rFonts w:cs="Arial"/>
-          <w:szCs w:val="22"/>
-        </w:rPr>
-        <w:fldChar w:fldCharType="begin"/>
-      </w:r>
-      <w:r>
-        <w:rPr>
-          <w:rFonts w:cs="Arial"/>
-          <w:szCs w:val="22"/>
-        </w:rPr>
-        <w:instrText xml:space="preserve"> MERGEFIELD </w:instrText>
-      </w:r>
-      <w:r>
-        <w:rPr>
-          <w:rFonts w:cs="Arial"/>
-          <w:szCs w:val="22"/>
-        </w:rPr>
-        <w:instrText>agenda_item</w:instrText>
-      </w:r>
-      <w:r>
-        <w:rPr>
-          <w:rFonts w:cs="Arial"/>
-          <w:szCs w:val="22"/>
-        </w:rPr>
-        <w:instrText>.</w:instrText>
-      </w:r>
-      <w:r>
-        <w:rPr>
-          <w:rFonts w:cs="Arial"/>
-          <w:szCs w:val="22"/>
-        </w:rPr>
-        <w:instrText>discussion</w:instrText>
-      </w:r>
-      <w:r>
-        <w:rPr>
-          <w:rFonts w:cs="Arial"/>
-          <w:szCs w:val="22"/>
-        </w:rPr>
-        <w:instrText xml:space="preserve">:endIf \* MERGEFORMAT </w:instrText>
-      </w:r>
-      <w:r>
-        <w:rPr>
-          <w:rFonts w:cs="Arial"/>
-          <w:szCs w:val="22"/>
-        </w:rPr>
-        <w:fldChar w:fldCharType="separate"/>
-      </w:r>
-      <w:r>
-        <w:rPr>
-          <w:rFonts w:cs="Arial"/>
-          <w:noProof/>
-          <w:szCs w:val="22"/>
-        </w:rPr>
-        <w:t>«agenda_item.discussion:endIf»</w:t>
-      </w:r>
-      <w:r>
-        <w:rPr>
-          <w:rFonts w:cs="Arial"/>
-          <w:szCs w:val="22"/>
-        </w:rPr>
-        <w:fldChar w:fldCharType="end"/>
-      </w:r>
+        <w:pStyle w:val="ListBullet"/>
+        <w:numPr>
+          <w:ilvl w:val="0"/>
+          <w:numId w:val="0"/>
+        </w:numPr>
+      </w:pPr>
     </w:p>
     <w:p>
       <w:pPr>
-        <w:jc w:val="both"/>
-      </w:pPr>
-      <w:r>
-        <w:rPr>
-          <w:rFonts w:cs="Arial"/>
-          <w:szCs w:val="22"/>
-        </w:rPr>
-        <w:fldChar w:fldCharType="begin"/>
-      </w:r>
-      <w:r>
-        <w:rPr>
-          <w:rFonts w:cs="Arial"/>
-          <w:szCs w:val="22"/>
-        </w:rPr>
-        <w:instrText xml:space="preserve"> MERGEFIELD </w:instrText>
-      </w:r>
-      <w:r>
-        <w:rPr>
-          <w:rFonts w:cs="Arial"/>
-          <w:szCs w:val="22"/>
-        </w:rPr>
-        <w:instrText>agenda_item</w:instrText>
-      </w:r>
-      <w:r>
-        <w:rPr>
-          <w:rFonts w:cs="Arial"/>
-          <w:szCs w:val="22"/>
-        </w:rPr>
-        <w:instrText>.</w:instrText>
-      </w:r>
-      <w:r>
-        <w:rPr>
-          <w:rFonts w:cs="Arial"/>
-          <w:szCs w:val="22"/>
-        </w:rPr>
-        <w:instrText>decision</w:instrText>
-      </w:r>
-      <w:r>
-        <w:rPr>
-          <w:rFonts w:cs="Arial"/>
-          <w:szCs w:val="22"/>
-        </w:rPr>
-        <w:instrText xml:space="preserve">:if \* MERGEFORMAT </w:instrText>
-      </w:r>
-      <w:r>
-        <w:rPr>
-          <w:rFonts w:cs="Arial"/>
-          <w:szCs w:val="22"/>
-        </w:rPr>
-        <w:fldChar w:fldCharType="separate"/>
-      </w:r>
-      <w:r>
-        <w:rPr>
-          <w:rFonts w:cs="Arial"/>
-          <w:noProof/>
-          <w:szCs w:val="22"/>
-        </w:rPr>
-        <w:t>«agenda_item.decision:if»</w:t>
-      </w:r>
-      <w:r>
-        <w:rPr>
-          <w:rFonts w:cs="Arial"/>
-          <w:szCs w:val="22"/>
-        </w:rPr>
-        <w:fldChar w:fldCharType="end"/>
+        <w:rPr>
+          <w:rFonts w:cs="Arial"/>
+          <w:b/>
+          <w:szCs w:val="22"/>
+        </w:rPr>
+      </w:pPr>
+      <w:r>
+        <w:rPr>
+          <w:rFonts w:cs="Arial"/>
+          <w:b/>
+          <w:szCs w:val="22"/>
+        </w:rPr>
+        <w:t>Kopie z.K.</w:t>
       </w:r>
     </w:p>
     <w:p>
-      <w:pPr>
-        <w:jc w:val="both"/>
-      </w:pPr>
+      <w:r>
+        <w:rPr>
+          <w:rFonts w:cs="Arial"/>
+          <w:szCs w:val="22"/>
+        </w:rPr>
+        <w:fldChar w:fldCharType="begin"/>
+      </w:r>
+      <w:r>
+        <w:rPr>
+          <w:rFonts w:cs="Arial"/>
+          <w:szCs w:val="22"/>
+        </w:rPr>
+        <w:instrText xml:space="preserve"> MERGEFIELD =agenda_item.</w:instrText>
+      </w:r>
+      <w:r>
+        <w:rPr>
+          <w:rFonts w:cs="Arial"/>
+          <w:szCs w:val="22"/>
+        </w:rPr>
+        <w:instrText>copy_for_attention</w:instrText>
+      </w:r>
+      <w:r>
+        <w:rPr>
+          <w:rFonts w:cs="Arial"/>
+          <w:szCs w:val="22"/>
+        </w:rPr>
+        <w:instrText xml:space="preserve"> \* MERGEFORMAT </w:instrText>
+      </w:r>
+      <w:r>
+        <w:rPr>
+          <w:rFonts w:cs="Arial"/>
+          <w:szCs w:val="22"/>
+        </w:rPr>
+        <w:fldChar w:fldCharType="separate"/>
+      </w:r>
+      <w:r>
+        <w:rPr>
+          <w:rFonts w:cs="Arial"/>
+          <w:noProof/>
+          <w:szCs w:val="22"/>
+        </w:rPr>
+        <w:t>«=agenda_item.copy_for_attention»</w:t>
+      </w:r>
+      <w:r>
+        <w:rPr>
+          <w:rFonts w:cs="Arial"/>
+          <w:szCs w:val="22"/>
+        </w:rPr>
+        <w:fldChar w:fldCharType="end"/>
+      </w:r>
     </w:p>
     <w:p>
       <w:pPr>
         <w:jc w:val="both"/>
-        <w:rPr>
-          <w:rFonts w:cs="Arial"/>
-          <w:b/>
-          <w:szCs w:val="22"/>
-        </w:rPr>
-      </w:pPr>
-      <w:r>
-        <w:rPr>
-          <w:rFonts w:cs="Arial"/>
-          <w:b/>
-          <w:szCs w:val="22"/>
-        </w:rPr>
-        <w:t>Beschluss</w:t>
+      </w:pPr>
+      <w:r>
+        <w:rPr>
+          <w:rFonts w:cs="Arial"/>
+          <w:szCs w:val="22"/>
+        </w:rPr>
+        <w:fldChar w:fldCharType="begin"/>
+      </w:r>
+      <w:r>
+        <w:rPr>
+          <w:rFonts w:cs="Arial"/>
+          <w:szCs w:val="22"/>
+        </w:rPr>
+        <w:instrText xml:space="preserve"> MERGEFIELD agenda_item.</w:instrText>
+      </w:r>
+      <w:r>
+        <w:rPr>
+          <w:rFonts w:cs="Arial"/>
+          <w:szCs w:val="22"/>
+        </w:rPr>
+        <w:instrText>copy_for_attention</w:instrText>
+      </w:r>
+      <w:r>
+        <w:rPr>
+          <w:rFonts w:cs="Arial"/>
+          <w:szCs w:val="22"/>
+        </w:rPr>
+        <w:instrText xml:space="preserve">:endIf \* MERGEFORMAT </w:instrText>
+      </w:r>
+      <w:r>
+        <w:rPr>
+          <w:rFonts w:cs="Arial"/>
+          <w:szCs w:val="22"/>
+        </w:rPr>
+        <w:fldChar w:fldCharType="separate"/>
+      </w:r>
+      <w:r>
+        <w:rPr>
+          <w:rFonts w:cs="Arial"/>
+          <w:noProof/>
+          <w:szCs w:val="22"/>
+        </w:rPr>
+        <w:t>«agenda_item.copy_for_attention:endIf»</w:t>
+      </w:r>
+      <w:r>
+        <w:rPr>
+          <w:rFonts w:cs="Arial"/>
+          <w:szCs w:val="22"/>
+        </w:rPr>
+        <w:fldChar w:fldCharType="end"/>
       </w:r>
     </w:p>
     <w:p>
-      <w:r>
-        <w:rPr>
-          <w:rFonts w:cs="Arial"/>
-          <w:szCs w:val="22"/>
-        </w:rPr>
-        <w:fldChar w:fldCharType="begin"/>
-      </w:r>
-      <w:r>
-        <w:rPr>
-          <w:rFonts w:cs="Arial"/>
-          <w:szCs w:val="22"/>
-        </w:rPr>
-        <w:instrText xml:space="preserve"> MERGEFIELD =</w:instrText>
-      </w:r>
-      <w:r>
-        <w:rPr>
-          <w:rFonts w:cs="Arial"/>
-          <w:szCs w:val="22"/>
-        </w:rPr>
-        <w:instrText>agenda_item</w:instrText>
-      </w:r>
-      <w:r>
-        <w:rPr>
-          <w:rFonts w:cs="Arial"/>
-          <w:szCs w:val="22"/>
-        </w:rPr>
-        <w:instrText>.</w:instrText>
-      </w:r>
-      <w:r>
-        <w:rPr>
-          <w:rFonts w:cs="Arial"/>
-          <w:szCs w:val="22"/>
-        </w:rPr>
-        <w:instrText xml:space="preserve">decision </w:instrText>
-      </w:r>
-      <w:r>
-        <w:rPr>
-          <w:rFonts w:cs="Arial"/>
-          <w:szCs w:val="22"/>
-        </w:rPr>
-        <w:instrText xml:space="preserve">\* MERGEFORMAT </w:instrText>
-      </w:r>
-      <w:r>
-        <w:rPr>
-          <w:rFonts w:cs="Arial"/>
-          <w:szCs w:val="22"/>
-        </w:rPr>
-        <w:fldChar w:fldCharType="separate"/>
-      </w:r>
-      <w:r>
-        <w:rPr>
-          <w:rFonts w:cs="Arial"/>
-          <w:noProof/>
-          <w:szCs w:val="22"/>
-        </w:rPr>
-        <w:t>«=agenda_item.decision»</w:t>
-      </w:r>
-      <w:r>
-        <w:rPr>
-          <w:rFonts w:cs="Arial"/>
-          <w:szCs w:val="22"/>
-        </w:rPr>
-        <w:fldChar w:fldCharType="end"/>
-      </w:r>
+      <w:pPr>
+        <w:jc w:val="both"/>
+        <w:rPr>
+          <w:rFonts w:cs="Arial"/>
+          <w:szCs w:val="22"/>
+        </w:rPr>
+      </w:pPr>
     </w:p>
     <w:p>
       <w:pPr>
@@ -1782,6 +2431,7 @@
           <w:rFonts w:cs="Arial"/>
           <w:szCs w:val="22"/>
         </w:rPr>
+        <w:lastRenderedPageBreak/>
         <w:fldChar w:fldCharType="begin"/>
       </w:r>
       <w:r>
@@ -1789,99 +2439,7 @@
           <w:rFonts w:cs="Arial"/>
           <w:szCs w:val="22"/>
         </w:rPr>
-        <w:instrText xml:space="preserve"> MERGEFIELD </w:instrText>
-      </w:r>
-      <w:r>
-        <w:rPr>
-          <w:rFonts w:cs="Arial"/>
-          <w:szCs w:val="22"/>
-        </w:rPr>
-        <w:instrText>agenda_item</w:instrText>
-      </w:r>
-      <w:r>
-        <w:rPr>
-          <w:rFonts w:cs="Arial"/>
-          <w:szCs w:val="22"/>
-        </w:rPr>
-        <w:instrText>.</w:instrText>
-      </w:r>
-      <w:r>
-        <w:rPr>
-          <w:rFonts w:cs="Arial"/>
-          <w:szCs w:val="22"/>
-        </w:rPr>
-        <w:instrText>decision</w:instrText>
-      </w:r>
-      <w:r>
-        <w:rPr>
-          <w:rFonts w:cs="Arial"/>
-          <w:szCs w:val="22"/>
-        </w:rPr>
-        <w:instrText xml:space="preserve">:endIf \* MERGEFORMAT </w:instrText>
-      </w:r>
-      <w:r>
-        <w:rPr>
-          <w:rFonts w:cs="Arial"/>
-          <w:szCs w:val="22"/>
-        </w:rPr>
-        <w:fldChar w:fldCharType="separate"/>
-      </w:r>
-      <w:r>
-        <w:rPr>
-          <w:rFonts w:cs="Arial"/>
-          <w:noProof/>
-          <w:szCs w:val="22"/>
-        </w:rPr>
-        <w:t>«agenda_item.decision:endIf»</w:t>
-      </w:r>
-      <w:r>
-        <w:rPr>
-          <w:rFonts w:cs="Arial"/>
-          <w:szCs w:val="22"/>
-        </w:rPr>
-        <w:fldChar w:fldCharType="end"/>
-      </w:r>
-    </w:p>
-    <w:p>
-      <w:pPr>
-        <w:jc w:val="both"/>
-        <w:rPr>
-          <w:rFonts w:cs="Arial"/>
-          <w:szCs w:val="22"/>
-        </w:rPr>
-      </w:pPr>
-    </w:p>
-    <w:p>
-      <w:pPr>
-        <w:jc w:val="both"/>
-      </w:pPr>
-      <w:r>
-        <w:rPr>
-          <w:rFonts w:cs="Arial"/>
-          <w:szCs w:val="22"/>
-        </w:rPr>
-        <w:fldChar w:fldCharType="begin"/>
-      </w:r>
-      <w:r>
-        <w:rPr>
-          <w:rFonts w:cs="Arial"/>
-          <w:szCs w:val="22"/>
-        </w:rPr>
-        <w:instrText xml:space="preserve"> MERGEF</w:instrText>
-      </w:r>
-      <w:r>
-        <w:rPr>
-          <w:rFonts w:cs="Arial"/>
-          <w:szCs w:val="22"/>
-        </w:rPr>
-        <w:instrText>IELD agenda_items</w:instrText>
-      </w:r>
-      <w:r>
-        <w:rPr>
-          <w:rFonts w:cs="Arial"/>
-          <w:szCs w:val="22"/>
-        </w:rPr>
-        <w:instrText xml:space="preserve">:endEach \* MERGEFORMAT </w:instrText>
+        <w:instrText xml:space="preserve"> MERGEFIELD agenda_items:endEach \* MERGEFORMAT </w:instrText>
       </w:r>
       <w:r>
         <w:rPr>
@@ -5552,7 +6110,7 @@
 </file>
 
 <file path=customXml/itemProps1.xml><?xml version="1.0" encoding="utf-8"?>
-<ds:datastoreItem xmlns:ds="http://schemas.openxmlformats.org/officeDocument/2006/customXml" ds:itemID="{62F26C78-1451-9243-BE9F-84FA3F0190AA}">
+<ds:datastoreItem xmlns:ds="http://schemas.openxmlformats.org/officeDocument/2006/customXml" ds:itemID="{EF6FA72B-4BE3-8240-8AE0-5BA02C2FF567}">
   <ds:schemaRefs>
     <ds:schemaRef ds:uri="http://schemas.openxmlformats.org/officeDocument/2006/bibliography"/>
   </ds:schemaRefs>

</xml_diff>